<commit_message>
performing commit after closing modified doc files to get rid of ~ from Windows
</commit_message>
<xml_diff>
--- a/HTML Tid Bits.docx
+++ b/HTML Tid Bits.docx
@@ -15,25 +15,32 @@
       </w:pPr>
       <w:r>
         <w:rPr>
-          <w:noProof/>
           <w:u w:val="single"/>
         </w:rPr>
+        <w:t>Image as a link</w:t>
+      </w:r>
+    </w:p>
+    <w:p>
+      <w:r>
+        <w:rPr>
+          <w:noProof/>
+        </w:rPr>
         <w:drawing>
-          <wp:anchor distT="0" distB="0" distL="114300" distR="114300" simplePos="0" relativeHeight="251658240" behindDoc="0" locked="0" layoutInCell="1" allowOverlap="1" wp14:anchorId="1785E9C1" wp14:editId="0CF55F1C">
+          <wp:anchor distT="0" distB="0" distL="114300" distR="114300" simplePos="0" relativeHeight="251658240" behindDoc="0" locked="0" layoutInCell="1" allowOverlap="1" wp14:anchorId="23A8C4C1" wp14:editId="330924D5">
             <wp:simplePos x="0" y="0"/>
             <wp:positionH relativeFrom="margin">
               <wp:align>right</wp:align>
             </wp:positionH>
             <wp:positionV relativeFrom="paragraph">
-              <wp:posOffset>733425</wp:posOffset>
+              <wp:posOffset>299720</wp:posOffset>
             </wp:positionV>
-            <wp:extent cx="5731510" cy="4418965"/>
-            <wp:effectExtent l="0" t="0" r="2540" b="635"/>
+            <wp:extent cx="5731510" cy="2306320"/>
+            <wp:effectExtent l="0" t="0" r="2540" b="0"/>
             <wp:wrapThrough wrapText="bothSides">
               <wp:wrapPolygon edited="0">
                 <wp:start x="0" y="0"/>
-                <wp:lineTo x="0" y="21510"/>
-                <wp:lineTo x="21538" y="21510"/>
+                <wp:lineTo x="0" y="21410"/>
+                <wp:lineTo x="21538" y="21410"/>
                 <wp:lineTo x="21538" y="0"/>
                 <wp:lineTo x="0" y="0"/>
               </wp:wrapPolygon>
@@ -64,7 +71,7 @@
                   <pic:spPr>
                     <a:xfrm>
                       <a:off x="0" y="0"/>
-                      <a:ext cx="5731510" cy="4418965"/>
+                      <a:ext cx="5731510" cy="2306320"/>
                     </a:xfrm>
                     <a:prstGeom prst="rect">
                       <a:avLst/>
@@ -76,59 +83,12 @@
           </wp:anchor>
         </w:drawing>
       </w:r>
-      <w:r>
-        <w:rPr>
-          <w:u w:val="single"/>
-        </w:rPr>
-        <w:t>Links with images</w:t>
-      </w:r>
     </w:p>
     <w:p/>
-    <w:p/>
-    <w:p>
-      <w:r>
-        <w:t xml:space="preserve">Use </w:t>
-      </w:r>
-    </w:p>
-    <w:p>
-      <w:r>
-        <w:t xml:space="preserve">&lt;a </w:t>
-      </w:r>
-      <w:proofErr w:type="spellStart"/>
-      <w:r>
-        <w:t>href</w:t>
-      </w:r>
-      <w:proofErr w:type="spellEnd"/>
-      <w:r>
-        <w:t>="google.com"&gt;&lt;</w:t>
-      </w:r>
-      <w:proofErr w:type="spellStart"/>
-      <w:r>
-        <w:t>img</w:t>
-      </w:r>
-      <w:proofErr w:type="spellEnd"/>
-      <w:r>
-        <w:t xml:space="preserve"> </w:t>
-      </w:r>
-      <w:proofErr w:type="spellStart"/>
-      <w:r>
-        <w:t>src</w:t>
-      </w:r>
-      <w:proofErr w:type="spellEnd"/>
-      <w:r>
-        <w:t>="google.gif" &gt;&lt;/a&gt;</w:t>
-      </w:r>
-    </w:p>
-    <w:p>
-      <w:r>
-        <w:t>to display an image which when clicked on, takes the user to the destination link</w:t>
-      </w:r>
-    </w:p>
     <w:p>
       <w:bookmarkStart w:id="0" w:name="_GoBack"/>
       <w:bookmarkEnd w:id="0"/>
     </w:p>
-    <w:p/>
     <w:p/>
     <w:p/>
     <w:p/>

</xml_diff>

<commit_message>
2nd commit of 24 March 2019
</commit_message>
<xml_diff>
--- a/HTML Tid Bits.docx
+++ b/HTML Tid Bits.docx
@@ -26,7 +26,7 @@
           <w:noProof/>
         </w:rPr>
         <w:drawing>
-          <wp:anchor distT="0" distB="0" distL="114300" distR="114300" simplePos="0" relativeHeight="251658240" behindDoc="0" locked="0" layoutInCell="1" allowOverlap="1" wp14:anchorId="23A8C4C1" wp14:editId="330924D5">
+          <wp:anchor distT="0" distB="0" distL="114300" distR="114300" simplePos="0" relativeHeight="251658240" behindDoc="0" locked="0" layoutInCell="1" allowOverlap="1" wp14:anchorId="23A8C4C1" wp14:editId="6DA11E99">
             <wp:simplePos x="0" y="0"/>
             <wp:positionH relativeFrom="margin">
               <wp:align>right</wp:align>
@@ -85,13 +85,137 @@
       </w:r>
     </w:p>
     <w:p/>
+    <w:p/>
+    <w:p/>
+    <w:p/>
+    <w:p/>
+    <w:p/>
+    <w:p/>
+    <w:p/>
+    <w:p/>
+    <w:p/>
+    <w:p/>
+    <w:p/>
+    <w:p/>
+    <w:p/>
+    <w:p/>
+    <w:p/>
+    <w:p/>
+    <w:p/>
+    <w:p/>
+    <w:p/>
+    <w:p/>
     <w:p>
+      <w:pPr>
+        <w:pStyle w:val="ListParagraph"/>
+        <w:numPr>
+          <w:ilvl w:val="0"/>
+          <w:numId w:val="3"/>
+        </w:numPr>
+        <w:rPr>
+          <w:u w:val="single"/>
+        </w:rPr>
+      </w:pPr>
+      <w:r>
+        <w:rPr>
+          <w:u w:val="single"/>
+        </w:rPr>
+        <w:t xml:space="preserve">Multiple style attributes in </w:t>
+      </w:r>
+      <w:proofErr w:type="gramStart"/>
+      <w:r>
+        <w:rPr>
+          <w:u w:val="single"/>
+        </w:rPr>
+        <w:t>one line</w:t>
+      </w:r>
+      <w:proofErr w:type="gramEnd"/>
+      <w:r>
+        <w:rPr>
+          <w:u w:val="single"/>
+        </w:rPr>
+        <w:t xml:space="preserve"> Syntax</w:t>
+      </w:r>
+    </w:p>
+    <w:p>
+      <w:r>
+        <w:rPr>
+          <w:noProof/>
+        </w:rPr>
+        <w:drawing>
+          <wp:anchor distT="0" distB="0" distL="114300" distR="114300" simplePos="0" relativeHeight="251659264" behindDoc="0" locked="0" layoutInCell="1" allowOverlap="1" wp14:anchorId="38F7C32C" wp14:editId="1FBD3960">
+            <wp:simplePos x="0" y="0"/>
+            <wp:positionH relativeFrom="margin">
+              <wp:align>left</wp:align>
+            </wp:positionH>
+            <wp:positionV relativeFrom="paragraph">
+              <wp:posOffset>294640</wp:posOffset>
+            </wp:positionV>
+            <wp:extent cx="5728970" cy="6276975"/>
+            <wp:effectExtent l="0" t="0" r="5080" b="9525"/>
+            <wp:wrapThrough wrapText="bothSides">
+              <wp:wrapPolygon edited="0">
+                <wp:start x="0" y="0"/>
+                <wp:lineTo x="0" y="21567"/>
+                <wp:lineTo x="21547" y="21567"/>
+                <wp:lineTo x="21547" y="0"/>
+                <wp:lineTo x="0" y="0"/>
+              </wp:wrapPolygon>
+            </wp:wrapThrough>
+            <wp:docPr id="2" name="Picture 2"/>
+            <wp:cNvGraphicFramePr>
+              <a:graphicFrameLocks xmlns:a="http://schemas.openxmlformats.org/drawingml/2006/main" noChangeAspect="1"/>
+            </wp:cNvGraphicFramePr>
+            <a:graphic xmlns:a="http://schemas.openxmlformats.org/drawingml/2006/main">
+              <a:graphicData uri="http://schemas.openxmlformats.org/drawingml/2006/picture">
+                <pic:pic xmlns:pic="http://schemas.openxmlformats.org/drawingml/2006/picture">
+                  <pic:nvPicPr>
+                    <pic:cNvPr id="1" name=""/>
+                    <pic:cNvPicPr/>
+                  </pic:nvPicPr>
+                  <pic:blipFill>
+                    <a:blip r:embed="rId6">
+                      <a:extLst>
+                        <a:ext uri="{28A0092B-C50C-407E-A947-70E740481C1C}">
+                          <a14:useLocalDpi xmlns:a14="http://schemas.microsoft.com/office/drawing/2010/main" val="0"/>
+                        </a:ext>
+                      </a:extLst>
+                    </a:blip>
+                    <a:stretch>
+                      <a:fillRect/>
+                    </a:stretch>
+                  </pic:blipFill>
+                  <pic:spPr>
+                    <a:xfrm>
+                      <a:off x="0" y="0"/>
+                      <a:ext cx="5728970" cy="6276975"/>
+                    </a:xfrm>
+                    <a:prstGeom prst="rect">
+                      <a:avLst/>
+                    </a:prstGeom>
+                  </pic:spPr>
+                </pic:pic>
+              </a:graphicData>
+            </a:graphic>
+            <wp14:sizeRelH relativeFrom="margin">
+              <wp14:pctWidth>0</wp14:pctWidth>
+            </wp14:sizeRelH>
+            <wp14:sizeRelV relativeFrom="margin">
+              <wp14:pctHeight>0</wp14:pctHeight>
+            </wp14:sizeRelV>
+          </wp:anchor>
+        </w:drawing>
+      </w:r>
+    </w:p>
+    <w:p/>
+    <w:p/>
+    <w:p>
+      <w:r>
+        <w:t>Ticked answer works for me</w:t>
+      </w:r>
       <w:bookmarkStart w:id="0" w:name="_GoBack"/>
       <w:bookmarkEnd w:id="0"/>
     </w:p>
-    <w:p/>
-    <w:p/>
-    <w:p/>
     <w:p/>
     <w:p/>
     <w:p/>

</xml_diff>